<commit_message>
Adding Images for new Article
</commit_message>
<xml_diff>
--- a/Articles/2024/6-SASS-Or-SCSS/12-Portfolio-Website/14 Reponsive Sites/14 Responsive Sites.docx
+++ b/Articles/2024/6-SASS-Or-SCSS/12-Portfolio-Website/14 Reponsive Sites/14 Responsive Sites.docx
@@ -902,12 +902,16 @@
       <w:r>
         <w:t xml:space="preserve">Go to your </w:t>
       </w:r>
+      <w:proofErr w:type="spellStart"/>
+      <w:proofErr w:type="gramStart"/>
       <w:r>
         <w:rPr>
           <w:rStyle w:val="BigDarkBoldChar"/>
         </w:rPr>
         <w:t>config.scss</w:t>
       </w:r>
+      <w:proofErr w:type="spellEnd"/>
+      <w:proofErr w:type="gramEnd"/>
       <w:r>
         <w:t xml:space="preserve"> partial file</w:t>
       </w:r>
@@ -972,8 +976,13 @@
         <w:pStyle w:val="code"/>
       </w:pPr>
       <w:r>
-        <w:t>@mixin media-md{</w:t>
-      </w:r>
+        <w:t>@mixin media-</w:t>
+      </w:r>
+      <w:proofErr w:type="gramStart"/>
+      <w:r>
+        <w:t>md{</w:t>
+      </w:r>
+      <w:proofErr w:type="gramEnd"/>
     </w:p>
     <w:p>
       <w:pPr>
@@ -1095,7 +1104,6 @@
         <w:rPr>
           <w:noProof/>
         </w:rPr>
-        <w:lastRenderedPageBreak/>
         <w:drawing>
           <wp:inline distT="0" distB="0" distL="0" distR="0" wp14:anchorId="430BF79F" wp14:editId="3D27762A">
             <wp:extent cx="5191850" cy="3105583"/>
@@ -1147,12 +1155,16 @@
         </w:rPr>
         <w:t xml:space="preserve">Start a New Partial </w:t>
       </w:r>
+      <w:proofErr w:type="spellStart"/>
+      <w:proofErr w:type="gramStart"/>
       <w:r>
         <w:rPr>
           <w:rStyle w:val="BigDarkBoldChar"/>
         </w:rPr>
         <w:t>responsive.scss</w:t>
       </w:r>
+      <w:proofErr w:type="spellEnd"/>
+      <w:proofErr w:type="gramEnd"/>
       <w:r>
         <w:rPr>
           <w:rStyle w:val="IntenseReference"/>
@@ -1206,12 +1218,14 @@
       <w:r>
         <w:t xml:space="preserve"> Go to the </w:t>
       </w:r>
+      <w:proofErr w:type="spellStart"/>
       <w:r>
         <w:rPr>
           <w:rStyle w:val="BigDarkBoldChar"/>
         </w:rPr>
         <w:t>main.scss</w:t>
       </w:r>
+      <w:proofErr w:type="spellEnd"/>
       <w:r>
         <w:t xml:space="preserve"> file</w:t>
       </w:r>
@@ -1274,15 +1288,21 @@
         <w:t>nclude</w:t>
       </w:r>
       <w:r>
-        <w:t xml:space="preserve"> new File in main.scss</w:t>
-      </w:r>
+        <w:t xml:space="preserve"> new File in </w:t>
+      </w:r>
+      <w:proofErr w:type="spellStart"/>
+      <w:proofErr w:type="gramStart"/>
+      <w:r>
+        <w:t>main.scss</w:t>
+      </w:r>
+      <w:proofErr w:type="spellEnd"/>
+      <w:proofErr w:type="gramEnd"/>
     </w:p>
     <w:p>
       <w:r>
         <w:rPr>
           <w:noProof/>
         </w:rPr>
-        <w:lastRenderedPageBreak/>
         <w:drawing>
           <wp:inline distT="0" distB="0" distL="0" distR="0" wp14:anchorId="32E3F694" wp14:editId="6E775A24">
             <wp:extent cx="4877481" cy="2086266"/>
@@ -1345,12 +1365,16 @@
       <w:r>
         <w:t xml:space="preserve">Go to Your Partial </w:t>
       </w:r>
+      <w:proofErr w:type="spellStart"/>
+      <w:proofErr w:type="gramStart"/>
       <w:r>
         <w:rPr>
           <w:rStyle w:val="BigDarkBoldChar"/>
         </w:rPr>
         <w:t>responsive.scss</w:t>
       </w:r>
+      <w:proofErr w:type="spellEnd"/>
+      <w:proofErr w:type="gramEnd"/>
       <w:r>
         <w:t xml:space="preserve"> File</w:t>
       </w:r>
@@ -1414,6 +1438,7 @@
         <w:pStyle w:val="code"/>
       </w:pPr>
       <w:r>
+        <w:lastRenderedPageBreak/>
         <w:t xml:space="preserve">    </w:t>
       </w:r>
     </w:p>
@@ -1499,7 +1524,254 @@
         <w:pStyle w:val="code"/>
       </w:pPr>
       <w:r>
-        <w:t xml:space="preserve">    .menu-btn {</w:t>
+        <w:t xml:space="preserve">    </w:t>
+      </w:r>
+      <w:proofErr w:type="gramStart"/>
+      <w:r>
+        <w:t>.menu</w:t>
+      </w:r>
+      <w:proofErr w:type="gramEnd"/>
+      <w:r>
+        <w:t>-</w:t>
+      </w:r>
+      <w:proofErr w:type="spellStart"/>
+      <w:r>
+        <w:t>btn</w:t>
+      </w:r>
+      <w:proofErr w:type="spellEnd"/>
+      <w:r>
+        <w:t xml:space="preserve"> {</w:t>
+      </w:r>
+    </w:p>
+    <w:p>
+      <w:pPr>
+        <w:pStyle w:val="code"/>
+      </w:pPr>
+      <w:r>
+        <w:t xml:space="preserve">        </w:t>
+      </w:r>
+    </w:p>
+    <w:p>
+      <w:pPr>
+        <w:pStyle w:val="code"/>
+      </w:pPr>
+      <w:r>
+        <w:t xml:space="preserve">        visibility: hidden;</w:t>
+      </w:r>
+    </w:p>
+    <w:p>
+      <w:pPr>
+        <w:pStyle w:val="code"/>
+      </w:pPr>
+      <w:r>
+        <w:t xml:space="preserve">    }</w:t>
+      </w:r>
+    </w:p>
+    <w:p>
+      <w:pPr>
+        <w:pStyle w:val="code"/>
+      </w:pPr>
+    </w:p>
+    <w:p>
+      <w:pPr>
+        <w:pStyle w:val="code"/>
+      </w:pPr>
+      <w:r>
+        <w:t xml:space="preserve">    .nav {</w:t>
+      </w:r>
+    </w:p>
+    <w:p>
+      <w:pPr>
+        <w:pStyle w:val="code"/>
+      </w:pPr>
+    </w:p>
+    <w:p>
+      <w:pPr>
+        <w:pStyle w:val="code"/>
+      </w:pPr>
+      <w:r>
+        <w:t xml:space="preserve">        visibility: visible;</w:t>
+      </w:r>
+    </w:p>
+    <w:p>
+      <w:pPr>
+        <w:pStyle w:val="code"/>
+      </w:pPr>
+    </w:p>
+    <w:p>
+      <w:pPr>
+        <w:pStyle w:val="code"/>
+      </w:pPr>
+      <w:r>
+        <w:t xml:space="preserve">        </w:t>
+      </w:r>
+      <w:proofErr w:type="gramStart"/>
+      <w:r>
+        <w:t>.menu</w:t>
+      </w:r>
+      <w:proofErr w:type="gramEnd"/>
+      <w:r>
+        <w:t>-nav {</w:t>
+      </w:r>
+    </w:p>
+    <w:p>
+      <w:pPr>
+        <w:pStyle w:val="code"/>
+      </w:pPr>
+    </w:p>
+    <w:p>
+      <w:pPr>
+        <w:pStyle w:val="code"/>
+      </w:pPr>
+      <w:r>
+        <w:t xml:space="preserve">            display: block;</w:t>
+      </w:r>
+    </w:p>
+    <w:p>
+      <w:pPr>
+        <w:pStyle w:val="code"/>
+      </w:pPr>
+      <w:r>
+        <w:t xml:space="preserve">            transform: </w:t>
+      </w:r>
+      <w:proofErr w:type="spellStart"/>
+      <w:proofErr w:type="gramStart"/>
+      <w:r>
+        <w:t>translateY</w:t>
+      </w:r>
+      <w:proofErr w:type="spellEnd"/>
+      <w:r>
+        <w:t>(</w:t>
+      </w:r>
+      <w:proofErr w:type="gramEnd"/>
+      <w:r>
+        <w:t>0);</w:t>
+      </w:r>
+    </w:p>
+    <w:p>
+      <w:pPr>
+        <w:pStyle w:val="code"/>
+      </w:pPr>
+      <w:r>
+        <w:t xml:space="preserve">            height: 100%;</w:t>
+      </w:r>
+    </w:p>
+    <w:p>
+      <w:pPr>
+        <w:pStyle w:val="code"/>
+      </w:pPr>
+      <w:r>
+        <w:t xml:space="preserve">            </w:t>
+      </w:r>
+      <w:proofErr w:type="spellStart"/>
+      <w:proofErr w:type="gramStart"/>
+      <w:r>
+        <w:t>background:transparent</w:t>
+      </w:r>
+      <w:proofErr w:type="spellEnd"/>
+      <w:proofErr w:type="gramEnd"/>
+      <w:r>
+        <w:t>;</w:t>
+      </w:r>
+    </w:p>
+    <w:p>
+      <w:pPr>
+        <w:pStyle w:val="code"/>
+      </w:pPr>
+      <w:r>
+        <w:t xml:space="preserve">            text-align: right;</w:t>
+      </w:r>
+    </w:p>
+    <w:p>
+      <w:pPr>
+        <w:pStyle w:val="code"/>
+      </w:pPr>
+    </w:p>
+    <w:p>
+      <w:pPr>
+        <w:pStyle w:val="code"/>
+      </w:pPr>
+      <w:r>
+        <w:t xml:space="preserve">            &amp;__item {</w:t>
+      </w:r>
+    </w:p>
+    <w:p>
+      <w:pPr>
+        <w:pStyle w:val="code"/>
+      </w:pPr>
+    </w:p>
+    <w:p>
+      <w:pPr>
+        <w:pStyle w:val="code"/>
+      </w:pPr>
+      <w:r>
+        <w:t xml:space="preserve">                display: inline;</w:t>
+      </w:r>
+    </w:p>
+    <w:p>
+      <w:pPr>
+        <w:pStyle w:val="code"/>
+      </w:pPr>
+      <w:r>
+        <w:t xml:space="preserve">                padding-right: 1.5rem;</w:t>
+      </w:r>
+    </w:p>
+    <w:p>
+      <w:pPr>
+        <w:pStyle w:val="code"/>
+      </w:pPr>
+      <w:r>
+        <w:t xml:space="preserve">            }</w:t>
+      </w:r>
+    </w:p>
+    <w:p>
+      <w:pPr>
+        <w:pStyle w:val="code"/>
+      </w:pPr>
+    </w:p>
+    <w:p>
+      <w:pPr>
+        <w:pStyle w:val="code"/>
+      </w:pPr>
+      <w:r>
+        <w:t xml:space="preserve">            &amp;__link {</w:t>
+      </w:r>
+    </w:p>
+    <w:p>
+      <w:pPr>
+        <w:pStyle w:val="code"/>
+      </w:pPr>
+    </w:p>
+    <w:p>
+      <w:pPr>
+        <w:pStyle w:val="code"/>
+      </w:pPr>
+      <w:r>
+        <w:t xml:space="preserve">                font-size: 1.5 rem;</w:t>
+      </w:r>
+    </w:p>
+    <w:p>
+      <w:pPr>
+        <w:pStyle w:val="code"/>
+      </w:pPr>
+      <w:r>
+        <w:t xml:space="preserve">            }</w:t>
+      </w:r>
+    </w:p>
+    <w:p>
+      <w:pPr>
+        <w:pStyle w:val="code"/>
+      </w:pPr>
+      <w:r>
+        <w:t xml:space="preserve">        }</w:t>
+      </w:r>
+    </w:p>
+    <w:p>
+      <w:pPr>
+        <w:pStyle w:val="code"/>
+      </w:pPr>
+      <w:r>
+        <w:t xml:space="preserve">    }</w:t>
       </w:r>
     </w:p>
     <w:p>
@@ -1508,206 +1780,6 @@
       </w:pPr>
       <w:r>
         <w:lastRenderedPageBreak/>
-        <w:t xml:space="preserve">        </w:t>
-      </w:r>
-    </w:p>
-    <w:p>
-      <w:pPr>
-        <w:pStyle w:val="code"/>
-      </w:pPr>
-      <w:r>
-        <w:t xml:space="preserve">        visibility: hidden;</w:t>
-      </w:r>
-    </w:p>
-    <w:p>
-      <w:pPr>
-        <w:pStyle w:val="code"/>
-      </w:pPr>
-      <w:r>
-        <w:t xml:space="preserve">    }</w:t>
-      </w:r>
-    </w:p>
-    <w:p>
-      <w:pPr>
-        <w:pStyle w:val="code"/>
-      </w:pPr>
-    </w:p>
-    <w:p>
-      <w:pPr>
-        <w:pStyle w:val="code"/>
-      </w:pPr>
-      <w:r>
-        <w:t xml:space="preserve">    .nav {</w:t>
-      </w:r>
-    </w:p>
-    <w:p>
-      <w:pPr>
-        <w:pStyle w:val="code"/>
-      </w:pPr>
-    </w:p>
-    <w:p>
-      <w:pPr>
-        <w:pStyle w:val="code"/>
-      </w:pPr>
-      <w:r>
-        <w:t xml:space="preserve">        visibility: visible;</w:t>
-      </w:r>
-    </w:p>
-    <w:p>
-      <w:pPr>
-        <w:pStyle w:val="code"/>
-      </w:pPr>
-    </w:p>
-    <w:p>
-      <w:pPr>
-        <w:pStyle w:val="code"/>
-      </w:pPr>
-      <w:r>
-        <w:t xml:space="preserve">        .menu-nav {</w:t>
-      </w:r>
-    </w:p>
-    <w:p>
-      <w:pPr>
-        <w:pStyle w:val="code"/>
-      </w:pPr>
-    </w:p>
-    <w:p>
-      <w:pPr>
-        <w:pStyle w:val="code"/>
-      </w:pPr>
-      <w:r>
-        <w:t xml:space="preserve">            display: block;</w:t>
-      </w:r>
-    </w:p>
-    <w:p>
-      <w:pPr>
-        <w:pStyle w:val="code"/>
-      </w:pPr>
-      <w:r>
-        <w:t xml:space="preserve">            transform: translateY(0);</w:t>
-      </w:r>
-    </w:p>
-    <w:p>
-      <w:pPr>
-        <w:pStyle w:val="code"/>
-      </w:pPr>
-      <w:r>
-        <w:t xml:space="preserve">            height: 100%;</w:t>
-      </w:r>
-    </w:p>
-    <w:p>
-      <w:pPr>
-        <w:pStyle w:val="code"/>
-      </w:pPr>
-      <w:r>
-        <w:t xml:space="preserve">            background:transparent;</w:t>
-      </w:r>
-    </w:p>
-    <w:p>
-      <w:pPr>
-        <w:pStyle w:val="code"/>
-      </w:pPr>
-      <w:r>
-        <w:t xml:space="preserve">            text-align: right;</w:t>
-      </w:r>
-    </w:p>
-    <w:p>
-      <w:pPr>
-        <w:pStyle w:val="code"/>
-      </w:pPr>
-    </w:p>
-    <w:p>
-      <w:pPr>
-        <w:pStyle w:val="code"/>
-      </w:pPr>
-      <w:r>
-        <w:t xml:space="preserve">            &amp;__item {</w:t>
-      </w:r>
-    </w:p>
-    <w:p>
-      <w:pPr>
-        <w:pStyle w:val="code"/>
-      </w:pPr>
-    </w:p>
-    <w:p>
-      <w:pPr>
-        <w:pStyle w:val="code"/>
-      </w:pPr>
-      <w:r>
-        <w:t xml:space="preserve">                display: inline;</w:t>
-      </w:r>
-    </w:p>
-    <w:p>
-      <w:pPr>
-        <w:pStyle w:val="code"/>
-      </w:pPr>
-      <w:r>
-        <w:t xml:space="preserve">                padding-right: 1.5rem;</w:t>
-      </w:r>
-    </w:p>
-    <w:p>
-      <w:pPr>
-        <w:pStyle w:val="code"/>
-      </w:pPr>
-      <w:r>
-        <w:t xml:space="preserve">            }</w:t>
-      </w:r>
-    </w:p>
-    <w:p>
-      <w:pPr>
-        <w:pStyle w:val="code"/>
-      </w:pPr>
-    </w:p>
-    <w:p>
-      <w:pPr>
-        <w:pStyle w:val="code"/>
-      </w:pPr>
-      <w:r>
-        <w:t xml:space="preserve">            &amp;__link {</w:t>
-      </w:r>
-    </w:p>
-    <w:p>
-      <w:pPr>
-        <w:pStyle w:val="code"/>
-      </w:pPr>
-    </w:p>
-    <w:p>
-      <w:pPr>
-        <w:pStyle w:val="code"/>
-      </w:pPr>
-      <w:r>
-        <w:t xml:space="preserve">                font-size: 1.5 rem;</w:t>
-      </w:r>
-    </w:p>
-    <w:p>
-      <w:pPr>
-        <w:pStyle w:val="code"/>
-      </w:pPr>
-      <w:r>
-        <w:t xml:space="preserve">            }</w:t>
-      </w:r>
-    </w:p>
-    <w:p>
-      <w:pPr>
-        <w:pStyle w:val="code"/>
-      </w:pPr>
-      <w:r>
-        <w:t xml:space="preserve">        }</w:t>
-      </w:r>
-    </w:p>
-    <w:p>
-      <w:pPr>
-        <w:pStyle w:val="code"/>
-      </w:pPr>
-      <w:r>
-        <w:t xml:space="preserve">    }</w:t>
-      </w:r>
-    </w:p>
-    <w:p>
-      <w:pPr>
-        <w:pStyle w:val="code"/>
-      </w:pPr>
-      <w:r>
         <w:t>}</w:t>
       </w:r>
     </w:p>
@@ -1759,7 +1831,6 @@
         <w:rPr>
           <w:noProof/>
         </w:rPr>
-        <w:lastRenderedPageBreak/>
         <w:drawing>
           <wp:inline distT="0" distB="0" distL="0" distR="0" wp14:anchorId="2DFF9BB0" wp14:editId="1294B56E">
             <wp:extent cx="4219576" cy="1839482"/>
@@ -1863,6 +1934,8 @@
       <w:r>
         <w:t xml:space="preserve">Still in your </w:t>
       </w:r>
+      <w:proofErr w:type="spellStart"/>
+      <w:proofErr w:type="gramStart"/>
       <w:r>
         <w:rPr>
           <w:rStyle w:val="BlueBoldenChar"/>
@@ -1870,6 +1943,8 @@
         </w:rPr>
         <w:t>responsive.scss</w:t>
       </w:r>
+      <w:proofErr w:type="spellEnd"/>
+      <w:proofErr w:type="gramEnd"/>
       <w:r>
         <w:t xml:space="preserve"> partial file. We want to still be inside of the </w:t>
       </w:r>
@@ -1925,8 +2000,21 @@
       <w:pPr>
         <w:pStyle w:val="code"/>
       </w:pPr>
-      <w:r>
-        <w:t>.about__bio {</w:t>
+      <w:proofErr w:type="gramStart"/>
+      <w:r>
+        <w:t>.</w:t>
+      </w:r>
+      <w:proofErr w:type="spellStart"/>
+      <w:r>
+        <w:t>about</w:t>
+      </w:r>
+      <w:proofErr w:type="gramEnd"/>
+      <w:r>
+        <w:t>__bio</w:t>
+      </w:r>
+      <w:proofErr w:type="spellEnd"/>
+      <w:r>
+        <w:t xml:space="preserve"> {</w:t>
       </w:r>
     </w:p>
     <w:p>
@@ -2019,16 +2107,21 @@
       <w:pPr>
         <w:pStyle w:val="code"/>
       </w:pPr>
+      <w:proofErr w:type="gramStart"/>
+      <w:r>
+        <w:t>.projects</w:t>
+      </w:r>
+      <w:proofErr w:type="gramEnd"/>
+      <w:r>
+        <w:t xml:space="preserve"> {</w:t>
+      </w:r>
+    </w:p>
+    <w:p>
+      <w:pPr>
+        <w:pStyle w:val="code"/>
+      </w:pPr>
       <w:r>
         <w:lastRenderedPageBreak/>
-        <w:t>.projects {</w:t>
-      </w:r>
-    </w:p>
-    <w:p>
-      <w:pPr>
-        <w:pStyle w:val="code"/>
-      </w:pPr>
-      <w:r>
         <w:t xml:space="preserve">        &amp;__bio-image {</w:t>
       </w:r>
     </w:p>
@@ -2061,7 +2154,15 @@
         <w:pStyle w:val="code"/>
       </w:pPr>
       <w:r>
-        <w:t xml:space="preserve">          grid-template-columns: repeat(2, 1fr);</w:t>
+        <w:t xml:space="preserve">          grid-template-columns: </w:t>
+      </w:r>
+      <w:proofErr w:type="gramStart"/>
+      <w:r>
+        <w:t>repeat(</w:t>
+      </w:r>
+      <w:proofErr w:type="gramEnd"/>
+      <w:r>
+        <w:t>2, 1fr);</w:t>
       </w:r>
     </w:p>
     <w:p>
@@ -2251,20 +2352,44 @@
         <w:pStyle w:val="code"/>
       </w:pPr>
       <w:r>
-        <w:t xml:space="preserve">    .contact__list {</w:t>
-      </w:r>
-    </w:p>
-    <w:p>
-      <w:pPr>
-        <w:pStyle w:val="code"/>
-      </w:pPr>
-    </w:p>
-    <w:p>
-      <w:pPr>
-        <w:pStyle w:val="code"/>
-      </w:pPr>
-      <w:r>
-        <w:t xml:space="preserve">      grid-template-columns: repeat(2, 1fr);</w:t>
+        <w:t xml:space="preserve">    </w:t>
+      </w:r>
+      <w:proofErr w:type="gramStart"/>
+      <w:r>
+        <w:t>.</w:t>
+      </w:r>
+      <w:proofErr w:type="spellStart"/>
+      <w:r>
+        <w:t>contact</w:t>
+      </w:r>
+      <w:proofErr w:type="gramEnd"/>
+      <w:r>
+        <w:t>__list</w:t>
+      </w:r>
+      <w:proofErr w:type="spellEnd"/>
+      <w:r>
+        <w:t xml:space="preserve"> {</w:t>
+      </w:r>
+    </w:p>
+    <w:p>
+      <w:pPr>
+        <w:pStyle w:val="code"/>
+      </w:pPr>
+    </w:p>
+    <w:p>
+      <w:pPr>
+        <w:pStyle w:val="code"/>
+      </w:pPr>
+      <w:r>
+        <w:t xml:space="preserve">      grid-template-columns: </w:t>
+      </w:r>
+      <w:proofErr w:type="gramStart"/>
+      <w:r>
+        <w:t>repeat(</w:t>
+      </w:r>
+      <w:proofErr w:type="gramEnd"/>
+      <w:r>
+        <w:t>2, 1fr);</w:t>
       </w:r>
     </w:p>
     <w:p>
@@ -2469,7 +2594,15 @@
         <w:pStyle w:val="code"/>
       </w:pPr>
       <w:r>
-        <w:t xml:space="preserve">  .projects {</w:t>
+        <w:t xml:space="preserve">  </w:t>
+      </w:r>
+      <w:proofErr w:type="gramStart"/>
+      <w:r>
+        <w:t>.projects</w:t>
+      </w:r>
+      <w:proofErr w:type="gramEnd"/>
+      <w:r>
+        <w:t xml:space="preserve"> {</w:t>
       </w:r>
     </w:p>
     <w:p>
@@ -2493,7 +2626,15 @@
         <w:pStyle w:val="code"/>
       </w:pPr>
       <w:r>
-        <w:t xml:space="preserve">      grid-template-columns: repeat(3, 1fr);</w:t>
+        <w:t xml:space="preserve">      grid-template-columns: </w:t>
+      </w:r>
+      <w:proofErr w:type="gramStart"/>
+      <w:r>
+        <w:t>repeat(</w:t>
+      </w:r>
+      <w:proofErr w:type="gramEnd"/>
+      <w:r>
+        <w:t>3, 1fr);</w:t>
       </w:r>
     </w:p>
     <w:p>
@@ -2606,7 +2747,6 @@
         <w:rPr>
           <w:rStyle w:val="IntenseReference"/>
         </w:rPr>
-        <w:lastRenderedPageBreak/>
         <w:t>Testing the Large screen Page</w:t>
       </w:r>
     </w:p>
@@ -2738,22 +2878,40 @@
       <w:pPr>
         <w:pStyle w:val="code"/>
       </w:pPr>
-      <w:r>
-        <w:t>.contact__list {</w:t>
-      </w:r>
-    </w:p>
-    <w:p>
-      <w:pPr>
-        <w:pStyle w:val="code"/>
-      </w:pPr>
-    </w:p>
-    <w:p>
-      <w:pPr>
-        <w:pStyle w:val="code"/>
-      </w:pPr>
-      <w:r>
-        <w:t xml:space="preserve">      grid-template-columns: repeat(</w:t>
-      </w:r>
+      <w:proofErr w:type="gramStart"/>
+      <w:r>
+        <w:t>.</w:t>
+      </w:r>
+      <w:proofErr w:type="spellStart"/>
+      <w:r>
+        <w:t>contact</w:t>
+      </w:r>
+      <w:proofErr w:type="gramEnd"/>
+      <w:r>
+        <w:t>__list</w:t>
+      </w:r>
+      <w:proofErr w:type="spellEnd"/>
+      <w:r>
+        <w:t xml:space="preserve"> {</w:t>
+      </w:r>
+    </w:p>
+    <w:p>
+      <w:pPr>
+        <w:pStyle w:val="code"/>
+      </w:pPr>
+    </w:p>
+    <w:p>
+      <w:pPr>
+        <w:pStyle w:val="code"/>
+      </w:pPr>
+      <w:r>
+        <w:t xml:space="preserve">      grid-template-columns: </w:t>
+      </w:r>
+      <w:proofErr w:type="gramStart"/>
+      <w:r>
+        <w:t>repeat(</w:t>
+      </w:r>
+      <w:proofErr w:type="gramEnd"/>
       <w:r>
         <w:t>3</w:t>
       </w:r>
@@ -2887,7 +3045,17 @@
     </w:p>
     <w:p>
       <w:r>
-        <w:t>You will see that the letters of the logo are cut off just a bit in the extra large size of screen</w:t>
+        <w:t xml:space="preserve">You will see that the letters of the logo are cut off just a bit in the </w:t>
+      </w:r>
+      <w:proofErr w:type="spellStart"/>
+      <w:proofErr w:type="gramStart"/>
+      <w:r>
+        <w:t>extra large</w:t>
+      </w:r>
+      <w:proofErr w:type="spellEnd"/>
+      <w:proofErr w:type="gramEnd"/>
+      <w:r>
+        <w:t xml:space="preserve"> size of screen</w:t>
       </w:r>
     </w:p>
     <w:p>
@@ -2949,15 +3117,36 @@
       </w:pPr>
       <w:r>
         <w:lastRenderedPageBreak/>
-        <w:t>@include media-xl{</w:t>
-      </w:r>
-    </w:p>
-    <w:p>
-      <w:pPr>
-        <w:pStyle w:val="code"/>
-      </w:pPr>
-      <w:r>
-        <w:t xml:space="preserve">  .projects__bio-image {</w:t>
+        <w:t>@include media-</w:t>
+      </w:r>
+      <w:proofErr w:type="gramStart"/>
+      <w:r>
+        <w:t>xl{</w:t>
+      </w:r>
+      <w:proofErr w:type="gramEnd"/>
+    </w:p>
+    <w:p>
+      <w:pPr>
+        <w:pStyle w:val="code"/>
+      </w:pPr>
+      <w:r>
+        <w:t xml:space="preserve">  </w:t>
+      </w:r>
+      <w:proofErr w:type="gramStart"/>
+      <w:r>
+        <w:t>.</w:t>
+      </w:r>
+      <w:proofErr w:type="spellStart"/>
+      <w:r>
+        <w:t>projects</w:t>
+      </w:r>
+      <w:proofErr w:type="gramEnd"/>
+      <w:r>
+        <w:t>__bio</w:t>
+      </w:r>
+      <w:proofErr w:type="spellEnd"/>
+      <w:r>
+        <w:t>-image {</w:t>
       </w:r>
     </w:p>
     <w:p>
@@ -3203,8 +3392,21 @@
       <w:pPr>
         <w:pStyle w:val="code"/>
       </w:pPr>
-      <w:r>
-        <w:t>.about__bio-image {</w:t>
+      <w:proofErr w:type="gramStart"/>
+      <w:r>
+        <w:t>.</w:t>
+      </w:r>
+      <w:proofErr w:type="spellStart"/>
+      <w:r>
+        <w:t>about</w:t>
+      </w:r>
+      <w:proofErr w:type="gramEnd"/>
+      <w:r>
+        <w:t>__bio</w:t>
+      </w:r>
+      <w:proofErr w:type="spellEnd"/>
+      <w:r>
+        <w:t>-image {</w:t>
       </w:r>
     </w:p>
     <w:p>
@@ -3473,8 +3675,13 @@
     </w:p>
     <w:p>
       <w:r>
-        <w:t>You will want to add this new smaller rule to your mixins</w:t>
-      </w:r>
+        <w:t xml:space="preserve">You will want to add this new smaller rule to your </w:t>
+      </w:r>
+      <w:proofErr w:type="spellStart"/>
+      <w:r>
+        <w:t>mixins</w:t>
+      </w:r>
+      <w:proofErr w:type="spellEnd"/>
       <w:r>
         <w:t>.</w:t>
       </w:r>
@@ -3554,8 +3761,18 @@
         <w:pStyle w:val="code"/>
       </w:pPr>
       <w:r>
-        <w:t>@mixin media-sm{</w:t>
-      </w:r>
+        <w:t>@mixin media-</w:t>
+      </w:r>
+      <w:proofErr w:type="spellStart"/>
+      <w:proofErr w:type="gramStart"/>
+      <w:r>
+        <w:t>sm</w:t>
+      </w:r>
+      <w:proofErr w:type="spellEnd"/>
+      <w:r>
+        <w:t>{</w:t>
+      </w:r>
+      <w:proofErr w:type="gramEnd"/>
     </w:p>
     <w:p>
       <w:pPr>
@@ -3713,8 +3930,13 @@
       <w:pPr>
         <w:pStyle w:val="code"/>
       </w:pPr>
-      <w:r>
-        <w:t>.projects {</w:t>
+      <w:proofErr w:type="gramStart"/>
+      <w:r>
+        <w:t>.projects</w:t>
+      </w:r>
+      <w:proofErr w:type="gramEnd"/>
+      <w:r>
+        <w:t xml:space="preserve"> {</w:t>
       </w:r>
     </w:p>
     <w:p>
@@ -3885,11 +4107,9 @@
       </w:r>
     </w:p>
     <w:p/>
-    <w:p/>
-    <w:p/>
     <w:sectPr>
       <w:pgSz w:w="12240" w:h="15840"/>
-      <w:pgMar w:top="1440" w:right="1440" w:bottom="990" w:left="1440" w:header="720" w:footer="720" w:gutter="0"/>
+      <w:pgMar w:top="1440" w:right="1440" w:bottom="810" w:left="1440" w:header="720" w:footer="720" w:gutter="0"/>
       <w:cols w:space="720"/>
       <w:docGrid w:linePitch="360"/>
     </w:sectPr>

</xml_diff>